<commit_message>
modifying the Planning file
</commit_message>
<xml_diff>
--- a/documentaion/1 - Planning and Management.docx
+++ b/documentaion/1 - Planning and Management.docx
@@ -166,13 +166,7 @@
           </w:tcPr>
           <w:p>
             <w:r>
-              <w:t>Feb</w:t>
-            </w:r>
-            <w:r>
-              <w:t xml:space="preserve"> </w:t>
-            </w:r>
-            <w:r>
-              <w:t>4</w:t>
+              <w:t>Feb 4</w:t>
             </w:r>
           </w:p>
         </w:tc>
@@ -194,13 +188,7 @@
           </w:tcPr>
           <w:p>
             <w:r>
-              <w:t>Feb</w:t>
-            </w:r>
-            <w:r>
-              <w:t xml:space="preserve"> </w:t>
-            </w:r>
-            <w:r>
-              <w:t>5</w:t>
+              <w:t>Feb 5</w:t>
             </w:r>
           </w:p>
         </w:tc>
@@ -248,13 +236,7 @@
           </w:tcPr>
           <w:p>
             <w:r>
-              <w:t>April</w:t>
-            </w:r>
-            <w:r>
-              <w:t xml:space="preserve"> </w:t>
-            </w:r>
-            <w:r>
-              <w:t>10</w:t>
+              <w:t>April 10</w:t>
             </w:r>
           </w:p>
         </w:tc>
@@ -276,13 +258,7 @@
           </w:tcPr>
           <w:p>
             <w:r>
-              <w:t>April</w:t>
-            </w:r>
-            <w:r>
-              <w:t xml:space="preserve"> </w:t>
-            </w:r>
-            <w:r>
-              <w:t>11</w:t>
+              <w:t>April 11</w:t>
             </w:r>
           </w:p>
         </w:tc>
@@ -292,13 +268,7 @@
           </w:tcPr>
           <w:p>
             <w:r>
-              <w:t>April</w:t>
-            </w:r>
-            <w:r>
-              <w:t xml:space="preserve"> </w:t>
-            </w:r>
-            <w:r>
-              <w:t>16</w:t>
+              <w:t>April 16</w:t>
             </w:r>
           </w:p>
         </w:tc>
@@ -330,13 +300,7 @@
           </w:tcPr>
           <w:p>
             <w:r>
-              <w:t>April</w:t>
-            </w:r>
-            <w:r>
-              <w:t xml:space="preserve"> </w:t>
-            </w:r>
-            <w:r>
-              <w:t>21</w:t>
+              <w:t>April 21</w:t>
             </w:r>
           </w:p>
         </w:tc>
@@ -807,7 +771,7 @@
           </w:tcPr>
           <w:p>
             <w:r>
-              <w:t>[example@email.com]</w:t>
+              <w:t>ibrahimshabori@gmail.com</w:t>
             </w:r>
           </w:p>
         </w:tc>
@@ -832,7 +796,10 @@
           </w:tcPr>
           <w:p>
             <w:r>
-              <w:t>+1 234 567 890</w:t>
+              <w:t>+1</w:t>
+            </w:r>
+            <w:r>
+              <w:t>0461984198</w:t>
             </w:r>
           </w:p>
         </w:tc>
@@ -874,7 +841,11 @@
           <w:tcPr>
             <w:tcW w:w="4320" w:type="dxa"/>
           </w:tcPr>
-          <w:p/>
+          <w:p>
+            <w:r>
+              <w:t>N/A</w:t>
+            </w:r>
+          </w:p>
         </w:tc>
       </w:tr>
     </w:tbl>

</xml_diff>